<commit_message>
primeiro modelo de carro de 5 lugares
</commit_message>
<xml_diff>
--- a/TransitEasy tcc-fullstack-projeto-pratico-preenchido.docx
+++ b/TransitEasy tcc-fullstack-projeto-pratico-preenchido.docx
@@ -20,7 +20,7 @@
         <mc:AlternateContent>
           <mc:Choice Requires="wps">
             <w:drawing>
-              <wp:anchor behindDoc="1" distT="0" distB="26670" distL="0" distR="15240" simplePos="0" locked="0" layoutInCell="0" allowOverlap="1" relativeHeight="19" wp14:anchorId="784686FB">
+              <wp:anchor behindDoc="1" distT="5080" distB="5080" distL="5080" distR="5080" simplePos="0" locked="0" layoutInCell="0" allowOverlap="1" relativeHeight="27" wp14:anchorId="784686FB">
                 <wp:simplePos x="0" y="0"/>
                 <wp:positionH relativeFrom="page">
                   <wp:align>left</wp:align>
@@ -69,7 +69,7 @@
           </mc:Choice>
           <mc:Fallback>
             <w:pict>
-              <v:rect id="shape_0" ID="Rectangle 18" path="m0,0l-2147483645,0l-2147483645,-2147483646l0,-2147483646xe" fillcolor="#15222d" stroked="t" o:allowincell="f" style="position:absolute;margin-left:0pt;margin-top:-85.05pt;width:601.75pt;height:885.85pt;mso-wrap-style:none;v-text-anchor:middle;mso-position-horizontal:left;mso-position-horizontal-relative:page" wp14:anchorId="784686FB">
+              <v:rect id="shape_0" ID="Rectangle 18" path="m0,0l-2147483645,0l-2147483645,-2147483646l0,-2147483646xe" fillcolor="#15222d" stroked="t" o:allowincell="f" style="position:absolute;margin-left:0.4pt;margin-top:-85.05pt;width:601.75pt;height:885.85pt;mso-wrap-style:none;v-text-anchor:middle;mso-position-horizontal:left;mso-position-horizontal-relative:page" wp14:anchorId="784686FB">
                 <v:fill o:detectmouseclick="t" type="solid" color2="#eaddd2"/>
                 <v:stroke color="#203644" weight="9360" joinstyle="miter" endcap="flat"/>
                 <w10:wrap type="none"/>
@@ -332,7 +332,7 @@
           <w:sz w:val="44"/>
           <w:szCs w:val="44"/>
         </w:rPr>
-        <w:t>URBANNAVE</w:t>
+        <w:t>TRANSITEASY</w:t>
       </w:r>
     </w:p>
     <w:p>
@@ -350,7 +350,14 @@
         </w:rPr>
       </w:pPr>
       <w:r>
-        <w:rPr/>
+        <w:rPr>
+          <w:rFonts w:cs="Arial" w:ascii="Arial Black" w:hAnsi="Arial Black"/>
+          <w:b/>
+          <w:bCs/>
+          <w:color w:val="E5CC80"/>
+          <w:sz w:val="44"/>
+          <w:szCs w:val="44"/>
+        </w:rPr>
       </w:r>
     </w:p>
     <w:p>
@@ -648,27 +655,6 @@
         <w:rPr>
           <w:rFonts w:cs="Arial" w:ascii="Arial" w:hAnsi="Arial"/>
           <w:color w:val="FFFFFF" w:themeColor="background1"/>
-          <w:sz w:val="24"/>
-          <w:szCs w:val="24"/>
-        </w:rPr>
-      </w:r>
-    </w:p>
-    <w:p>
-      <w:pPr>
-        <w:pStyle w:val="Normal"/>
-        <w:spacing w:lineRule="auto" w:line="360" w:before="0" w:after="0"/>
-        <w:jc w:val="center"/>
-        <w:rPr>
-          <w:rFonts w:ascii="Arial" w:hAnsi="Arial" w:cs="Arial"/>
-          <w:color w:val="000000" w:themeColor="text1"/>
-          <w:sz w:val="24"/>
-          <w:szCs w:val="24"/>
-        </w:rPr>
-      </w:pPr>
-      <w:r>
-        <w:rPr>
-          <w:rFonts w:cs="Arial" w:ascii="Arial" w:hAnsi="Arial"/>
-          <w:color w:val="000000" w:themeColor="text1"/>
           <w:sz w:val="24"/>
           <w:szCs w:val="24"/>
         </w:rPr>
@@ -754,8 +740,8 @@
           </w14:textFill>
         </w:rPr>
       </w:pPr>
-      <w:bookmarkStart w:id="0" w:name="_Toc122038686"/>
-      <w:bookmarkStart w:id="1" w:name="_Toc74097690"/>
+      <w:bookmarkStart w:id="0" w:name="_Toc74097690"/>
+      <w:bookmarkStart w:id="1" w:name="_Toc122038686"/>
       <w:r>
         <w:rPr/>
         <w:t>Contextualização da proposta</w:t>
@@ -2216,7 +2202,7 @@
       <mc:AlternateContent>
         <mc:Choice Requires="wps">
           <w:drawing>
-            <wp:anchor behindDoc="1" distT="0" distB="0" distL="0" distR="2540" simplePos="0" locked="0" layoutInCell="1" allowOverlap="1" relativeHeight="3" wp14:anchorId="794EEB61">
+            <wp:anchor behindDoc="1" distT="0" distB="0" distL="635" distR="0" simplePos="0" locked="0" layoutInCell="1" allowOverlap="1" relativeHeight="4" wp14:anchorId="794EEB61">
               <wp:simplePos x="0" y="0"/>
               <wp:positionH relativeFrom="column">
                 <wp:posOffset>-1273175</wp:posOffset>
@@ -2279,7 +2265,7 @@
         </mc:Fallback>
       </mc:AlternateContent>
       <w:drawing>
-        <wp:anchor behindDoc="1" distT="0" distB="0" distL="0" distR="0" simplePos="0" locked="0" layoutInCell="1" allowOverlap="1" relativeHeight="21">
+        <wp:anchor behindDoc="1" distT="0" distB="0" distL="0" distR="0" simplePos="0" locked="0" layoutInCell="1" allowOverlap="1" relativeHeight="11">
           <wp:simplePos x="0" y="0"/>
           <wp:positionH relativeFrom="column">
             <wp:posOffset>5293995</wp:posOffset>
@@ -2341,7 +2327,7 @@
       <mc:AlternateContent>
         <mc:Choice Requires="wps">
           <w:drawing>
-            <wp:anchor behindDoc="1" distT="0" distB="0" distL="0" distR="2540" simplePos="0" locked="0" layoutInCell="1" allowOverlap="1" relativeHeight="3" wp14:anchorId="794EEB61">
+            <wp:anchor behindDoc="1" distT="0" distB="0" distL="635" distR="0" simplePos="0" locked="0" layoutInCell="1" allowOverlap="1" relativeHeight="4" wp14:anchorId="794EEB61">
               <wp:simplePos x="0" y="0"/>
               <wp:positionH relativeFrom="column">
                 <wp:posOffset>-1273175</wp:posOffset>
@@ -2404,7 +2390,7 @@
         </mc:Fallback>
       </mc:AlternateContent>
       <w:drawing>
-        <wp:anchor behindDoc="1" distT="0" distB="0" distL="0" distR="0" simplePos="0" locked="0" layoutInCell="1" allowOverlap="1" relativeHeight="21">
+        <wp:anchor behindDoc="1" distT="0" distB="0" distL="0" distR="0" simplePos="0" locked="0" layoutInCell="1" allowOverlap="1" relativeHeight="11">
           <wp:simplePos x="0" y="0"/>
           <wp:positionH relativeFrom="column">
             <wp:posOffset>5293995</wp:posOffset>
@@ -2464,7 +2450,7 @@
     <w:r>
       <w:rPr/>
       <w:drawing>
-        <wp:anchor behindDoc="1" distT="0" distB="0" distL="0" distR="0" simplePos="0" locked="0" layoutInCell="1" allowOverlap="1" relativeHeight="18">
+        <wp:anchor behindDoc="1" distT="0" distB="0" distL="0" distR="0" simplePos="0" locked="0" layoutInCell="1" allowOverlap="1" relativeHeight="9">
           <wp:simplePos x="0" y="0"/>
           <wp:positionH relativeFrom="column">
             <wp:posOffset>5293995</wp:posOffset>
@@ -2512,7 +2498,7 @@
       <mc:AlternateContent>
         <mc:Choice Requires="wps">
           <w:drawing>
-            <wp:anchor behindDoc="1" distT="0" distB="0" distL="0" distR="2540" simplePos="0" locked="0" layoutInCell="1" allowOverlap="1" relativeHeight="26" wp14:anchorId="794EEB61">
+            <wp:anchor behindDoc="1" distT="0" distB="0" distL="635" distR="0" simplePos="0" locked="0" layoutInCell="1" allowOverlap="1" relativeHeight="25" wp14:anchorId="794EEB61">
               <wp:simplePos x="0" y="0"/>
               <wp:positionH relativeFrom="column">
                 <wp:posOffset>-1273175</wp:posOffset>
@@ -3325,6 +3311,7 @@
     <w:qFormat/>
     <w:pPr>
       <w:widowControl/>
+      <w:suppressAutoHyphens w:val="true"/>
       <w:bidi w:val="0"/>
       <w:spacing w:lineRule="auto" w:line="259" w:before="0" w:after="160"/>
       <w:jc w:val="left"/>

</xml_diff>